<commit_message>
mise a jour exo
</commit_message>
<xml_diff>
--- a/NdiayeOusmaneGitTutorial-12-02-2019.docx
+++ b/NdiayeOusmaneGitTutorial-12-02-2019.docx
@@ -281,6 +281,141 @@
     <w:p>
       <w:pPr>
         <w:pStyle w:val="Paragraphedeliste"/>
+        <w:numPr>
+          <w:ilvl w:val="0"/>
+          <w:numId w:val="4"/>
+        </w:numPr>
+        <w:rPr>
+          <w:b/>
+          <w:bCs/>
+        </w:rPr>
+      </w:pPr>
+      <w:proofErr w:type="spellStart"/>
+      <w:r>
+        <w:rPr>
+          <w:b/>
+          <w:bCs/>
+        </w:rPr>
+        <w:t>GilLab</w:t>
+      </w:r>
+      <w:proofErr w:type="spellEnd"/>
+    </w:p>
+    <w:p>
+      <w:pPr>
+        <w:pStyle w:val="Paragraphedeliste"/>
+        <w:numPr>
+          <w:ilvl w:val="0"/>
+          <w:numId w:val="4"/>
+        </w:numPr>
+        <w:rPr>
+          <w:b/>
+          <w:bCs/>
+        </w:rPr>
+      </w:pPr>
+      <w:proofErr w:type="spellStart"/>
+      <w:r>
+        <w:rPr>
+          <w:b/>
+          <w:bCs/>
+        </w:rPr>
+        <w:t>SourceForge</w:t>
+      </w:r>
+      <w:proofErr w:type="spellEnd"/>
+    </w:p>
+    <w:p>
+      <w:pPr>
+        <w:pStyle w:val="Paragraphedeliste"/>
+        <w:numPr>
+          <w:ilvl w:val="0"/>
+          <w:numId w:val="4"/>
+        </w:numPr>
+        <w:rPr>
+          <w:b/>
+          <w:bCs/>
+        </w:rPr>
+      </w:pPr>
+      <w:r>
+        <w:rPr>
+          <w:b/>
+          <w:bCs/>
+        </w:rPr>
+        <w:t>Cloud Source repositories</w:t>
+      </w:r>
+    </w:p>
+    <w:p>
+      <w:pPr>
+        <w:pStyle w:val="Paragraphedeliste"/>
+        <w:numPr>
+          <w:ilvl w:val="0"/>
+          <w:numId w:val="4"/>
+        </w:numPr>
+        <w:rPr>
+          <w:b/>
+          <w:bCs/>
+        </w:rPr>
+      </w:pPr>
+      <w:proofErr w:type="spellStart"/>
+      <w:r>
+        <w:rPr>
+          <w:b/>
+          <w:bCs/>
+        </w:rPr>
+        <w:t>GitKraken</w:t>
+      </w:r>
+      <w:proofErr w:type="spellEnd"/>
+    </w:p>
+    <w:p>
+      <w:pPr>
+        <w:pStyle w:val="Paragraphedeliste"/>
+        <w:numPr>
+          <w:ilvl w:val="0"/>
+          <w:numId w:val="4"/>
+        </w:numPr>
+        <w:rPr>
+          <w:b/>
+          <w:bCs/>
+        </w:rPr>
+      </w:pPr>
+      <w:r>
+        <w:rPr>
+          <w:b/>
+          <w:bCs/>
+        </w:rPr>
+        <w:t xml:space="preserve">Apache </w:t>
+      </w:r>
+      <w:proofErr w:type="spellStart"/>
+      <w:r>
+        <w:rPr>
+          <w:b/>
+          <w:bCs/>
+        </w:rPr>
+        <w:t>Allura</w:t>
+      </w:r>
+      <w:proofErr w:type="spellEnd"/>
+    </w:p>
+    <w:p>
+      <w:pPr>
+        <w:pStyle w:val="Paragraphedeliste"/>
+        <w:numPr>
+          <w:ilvl w:val="0"/>
+          <w:numId w:val="4"/>
+        </w:numPr>
+        <w:rPr>
+          <w:b/>
+          <w:bCs/>
+        </w:rPr>
+      </w:pPr>
+      <w:r>
+        <w:rPr>
+          <w:b/>
+          <w:bCs/>
+        </w:rPr>
+        <w:t>Etc…</w:t>
+      </w:r>
+    </w:p>
+    <w:p>
+      <w:pPr>
+        <w:pStyle w:val="Paragraphedeliste"/>
         <w:rPr>
           <w:b/>
           <w:bCs/>
@@ -332,16 +467,327 @@
     </w:p>
     <w:p>
       <w:pPr>
-        <w:rPr>
-          <w:b/>
-          <w:bCs/>
-        </w:rPr>
-      </w:pPr>
-    </w:p>
-    <w:p>
+        <w:pStyle w:val="Paragraphedeliste"/>
+        <w:numPr>
+          <w:ilvl w:val="0"/>
+          <w:numId w:val="2"/>
+        </w:numPr>
+        <w:rPr>
+          <w:b/>
+          <w:bCs/>
+        </w:rPr>
+      </w:pPr>
+      <w:r>
+        <w:rPr>
+          <w:b/>
+          <w:bCs/>
+        </w:rPr>
+        <w:t xml:space="preserve">Repository </w:t>
+      </w:r>
+    </w:p>
+    <w:p>
+      <w:r>
+        <w:t>C’est un répertoire numérique ou espace de travail o</w:t>
+      </w:r>
+      <w:r>
+        <w:t>ù</w:t>
+      </w:r>
+      <w:r>
+        <w:t xml:space="preserve"> on peut accéder à son projet, à ses fichiers et aussi à toutes les versions de ses fichiers sauvegardées </w:t>
+      </w:r>
+    </w:p>
+    <w:p>
+      <w:pPr>
+        <w:pStyle w:val="Paragraphedeliste"/>
+        <w:numPr>
+          <w:ilvl w:val="0"/>
+          <w:numId w:val="2"/>
+        </w:numPr>
+        <w:rPr>
+          <w:b/>
+          <w:bCs/>
+        </w:rPr>
+      </w:pPr>
+      <w:r>
+        <w:rPr>
+          <w:b/>
+          <w:bCs/>
+        </w:rPr>
+        <w:t>Commit</w:t>
+      </w:r>
+    </w:p>
+    <w:p>
+      <w:r>
+        <w:rPr>
+          <w:b/>
+          <w:bCs/>
+        </w:rPr>
+        <w:t>U</w:t>
+      </w:r>
+      <w:r>
+        <w:t xml:space="preserve">n </w:t>
+      </w:r>
+      <w:r>
+        <w:rPr>
+          <w:b/>
+          <w:bCs/>
+        </w:rPr>
+        <w:t>commit</w:t>
+      </w:r>
+      <w:r>
+        <w:t xml:space="preserve"> permet de demander à Git d’enregistrer les modifications faites</w:t>
+      </w:r>
+    </w:p>
+    <w:p>
+      <w:pPr>
+        <w:pStyle w:val="Paragraphedeliste"/>
+        <w:numPr>
+          <w:ilvl w:val="0"/>
+          <w:numId w:val="2"/>
+        </w:numPr>
+        <w:rPr>
+          <w:b/>
+          <w:bCs/>
+        </w:rPr>
+      </w:pPr>
+      <w:r>
+        <w:rPr>
+          <w:b/>
+          <w:bCs/>
+        </w:rPr>
+        <w:t>Push</w:t>
+      </w:r>
+    </w:p>
+    <w:p>
+      <w:r>
+        <w:rPr>
+          <w:b/>
+          <w:bCs/>
+        </w:rPr>
+        <w:t>P</w:t>
+      </w:r>
+      <w:r>
+        <w:t>ermet de synchroniser les modifications que l’on a fait dans votre repository sur votre machine avec votre repository sur GitHub</w:t>
+      </w:r>
+    </w:p>
+    <w:p>
+      <w:pPr>
+        <w:pStyle w:val="Paragraphedeliste"/>
+        <w:numPr>
+          <w:ilvl w:val="0"/>
+          <w:numId w:val="2"/>
+        </w:numPr>
+        <w:rPr>
+          <w:b/>
+          <w:bCs/>
+        </w:rPr>
+      </w:pPr>
+      <w:r>
+        <w:rPr>
+          <w:b/>
+          <w:bCs/>
+        </w:rPr>
+        <w:t>Branch</w:t>
+      </w:r>
+    </w:p>
+    <w:p>
+      <w:r>
+        <w:rPr>
+          <w:b/>
+          <w:bCs/>
+        </w:rPr>
+        <w:lastRenderedPageBreak/>
+        <w:t>U</w:t>
+      </w:r>
+      <w:r>
+        <w:t xml:space="preserve">ne « Branch » est un simple pointeur mobile léger vers l’un de ces </w:t>
+      </w:r>
+      <w:proofErr w:type="spellStart"/>
+      <w:r>
+        <w:t>commits</w:t>
+      </w:r>
+      <w:proofErr w:type="spellEnd"/>
+      <w:r>
+        <w:t xml:space="preserve">. L’exemple le plus </w:t>
+      </w:r>
+      <w:proofErr w:type="spellStart"/>
+      <w:r>
+        <w:t>rcent</w:t>
+      </w:r>
+      <w:proofErr w:type="spellEnd"/>
+      <w:r>
+        <w:t xml:space="preserve"> que l’on a utilisé ces l’ajout des informations des étudiants sur la repository « course » du cours</w:t>
+      </w:r>
+    </w:p>
+    <w:p>
+      <w:pPr>
+        <w:pStyle w:val="Paragraphedeliste"/>
+        <w:numPr>
+          <w:ilvl w:val="0"/>
+          <w:numId w:val="2"/>
+        </w:numPr>
+        <w:rPr>
+          <w:b/>
+          <w:bCs/>
+        </w:rPr>
+      </w:pPr>
+      <w:r>
+        <w:rPr>
+          <w:b/>
+          <w:bCs/>
+        </w:rPr>
+        <w:t>Fork</w:t>
+      </w:r>
+    </w:p>
+    <w:p>
+      <w:r>
+        <w:rPr>
+          <w:b/>
+          <w:bCs/>
+        </w:rPr>
+        <w:t>Un « Fork »</w:t>
+      </w:r>
+      <w:r>
+        <w:t xml:space="preserve"> est une copie d’un référentiel. Il permet d’expérimenter librement des modifications sans affecter le projet d’origine</w:t>
+      </w:r>
+    </w:p>
+    <w:p>
+      <w:pPr>
+        <w:pStyle w:val="Paragraphedeliste"/>
+        <w:numPr>
+          <w:ilvl w:val="0"/>
+          <w:numId w:val="2"/>
+        </w:numPr>
+        <w:rPr>
+          <w:b/>
+          <w:bCs/>
+        </w:rPr>
+      </w:pPr>
+      <w:r>
+        <w:rPr>
+          <w:b/>
+          <w:bCs/>
+        </w:rPr>
+        <w:t>Merge</w:t>
+      </w:r>
+    </w:p>
+    <w:p>
+      <w:r>
+        <w:rPr>
+          <w:b/>
+          <w:bCs/>
+        </w:rPr>
+        <w:t xml:space="preserve">Merge </w:t>
+      </w:r>
+      <w:r>
+        <w:t>permet de regrouper les lignes de développement indépendantes crées par la branche git</w:t>
+      </w:r>
+    </w:p>
+    <w:p>
+      <w:pPr>
+        <w:pStyle w:val="Paragraphedeliste"/>
+        <w:numPr>
+          <w:ilvl w:val="0"/>
+          <w:numId w:val="2"/>
+        </w:numPr>
+        <w:rPr>
+          <w:b/>
+          <w:bCs/>
+        </w:rPr>
+      </w:pPr>
+      <w:r>
+        <w:rPr>
+          <w:b/>
+          <w:bCs/>
+        </w:rPr>
+        <w:t>Clone</w:t>
+      </w:r>
+    </w:p>
+    <w:p>
+      <w:r>
+        <w:rPr>
+          <w:b/>
+          <w:bCs/>
+        </w:rPr>
+        <w:t>Clone</w:t>
+      </w:r>
+      <w:r>
+        <w:t xml:space="preserve"> comme son nom l’indique permet d’avoir une copie d’un référentiel Git existant</w:t>
+      </w:r>
+    </w:p>
+    <w:p>
+      <w:pPr>
+        <w:pStyle w:val="Paragraphedeliste"/>
+        <w:numPr>
+          <w:ilvl w:val="0"/>
+          <w:numId w:val="2"/>
+        </w:numPr>
+        <w:rPr>
+          <w:b/>
+          <w:bCs/>
+        </w:rPr>
+      </w:pPr>
+      <w:r>
+        <w:rPr>
+          <w:b/>
+          <w:bCs/>
+        </w:rPr>
+        <w:t>Pull</w:t>
+      </w:r>
+    </w:p>
+    <w:p>
+      <w:r>
+        <w:t>Elle permet de mettre à jour la version d’un référentiel à distance</w:t>
+      </w:r>
+    </w:p>
+    <w:p>
+      <w:pPr>
+        <w:pStyle w:val="Paragraphedeliste"/>
+        <w:numPr>
+          <w:ilvl w:val="0"/>
+          <w:numId w:val="2"/>
+        </w:numPr>
+        <w:rPr>
+          <w:b/>
+          <w:bCs/>
+        </w:rPr>
+      </w:pPr>
+      <w:r>
+        <w:rPr>
+          <w:b/>
+          <w:bCs/>
+        </w:rPr>
+        <w:t xml:space="preserve">Pull </w:t>
+      </w:r>
+      <w:proofErr w:type="spellStart"/>
+      <w:r>
+        <w:rPr>
+          <w:b/>
+          <w:bCs/>
+        </w:rPr>
+        <w:t>request</w:t>
+      </w:r>
+      <w:proofErr w:type="spellEnd"/>
+    </w:p>
+    <w:p>
+      <w:r>
+        <w:t xml:space="preserve">Elle permet </w:t>
+      </w:r>
+      <w:r>
+        <w:t>d’informer les autres sur les modifications que vous avez appliquées à une branche d’un référentiel sur GitHub</w:t>
+      </w:r>
       <w:bookmarkStart w:id="0" w:name="_GoBack"/>
       <w:bookmarkEnd w:id="0"/>
     </w:p>
+    <w:p>
+      <w:pPr>
+        <w:rPr>
+          <w:b/>
+          <w:bCs/>
+        </w:rPr>
+      </w:pPr>
+    </w:p>
+    <w:p/>
     <w:sectPr>
       <w:pgSz w:w="11906" w:h="16838"/>
       <w:pgMar w:top="1417" w:right="1417" w:bottom="1417" w:left="1417" w:header="708" w:footer="708" w:gutter="0"/>
@@ -443,8 +889,332 @@
       </w:pPr>
     </w:lvl>
   </w:abstractNum>
+  <w:abstractNum w:abstractNumId="1" w15:restartNumberingAfterBreak="0">
+    <w:nsid w:val="0C4F7572"/>
+    <w:multiLevelType w:val="hybridMultilevel"/>
+    <w:tmpl w:val="CEC25F5C"/>
+    <w:lvl w:ilvl="0" w:tplc="B3B22EFC">
+      <w:start w:val="2"/>
+      <w:numFmt w:val="bullet"/>
+      <w:lvlText w:val=""/>
+      <w:lvlJc w:val="left"/>
+      <w:pPr>
+        <w:ind w:left="1080" w:hanging="360"/>
+      </w:pPr>
+      <w:rPr>
+        <w:rFonts w:ascii="Symbol" w:eastAsiaTheme="minorHAnsi" w:hAnsi="Symbol" w:cstheme="minorBidi" w:hint="default"/>
+      </w:rPr>
+    </w:lvl>
+    <w:lvl w:ilvl="1" w:tplc="280C0003" w:tentative="1">
+      <w:start w:val="1"/>
+      <w:numFmt w:val="bullet"/>
+      <w:lvlText w:val="o"/>
+      <w:lvlJc w:val="left"/>
+      <w:pPr>
+        <w:ind w:left="1800" w:hanging="360"/>
+      </w:pPr>
+      <w:rPr>
+        <w:rFonts w:ascii="Courier New" w:hAnsi="Courier New" w:cs="Courier New" w:hint="default"/>
+      </w:rPr>
+    </w:lvl>
+    <w:lvl w:ilvl="2" w:tplc="280C0005" w:tentative="1">
+      <w:start w:val="1"/>
+      <w:numFmt w:val="bullet"/>
+      <w:lvlText w:val=""/>
+      <w:lvlJc w:val="left"/>
+      <w:pPr>
+        <w:ind w:left="2520" w:hanging="360"/>
+      </w:pPr>
+      <w:rPr>
+        <w:rFonts w:ascii="Wingdings" w:hAnsi="Wingdings" w:hint="default"/>
+      </w:rPr>
+    </w:lvl>
+    <w:lvl w:ilvl="3" w:tplc="280C0001" w:tentative="1">
+      <w:start w:val="1"/>
+      <w:numFmt w:val="bullet"/>
+      <w:lvlText w:val=""/>
+      <w:lvlJc w:val="left"/>
+      <w:pPr>
+        <w:ind w:left="3240" w:hanging="360"/>
+      </w:pPr>
+      <w:rPr>
+        <w:rFonts w:ascii="Symbol" w:hAnsi="Symbol" w:hint="default"/>
+      </w:rPr>
+    </w:lvl>
+    <w:lvl w:ilvl="4" w:tplc="280C0003" w:tentative="1">
+      <w:start w:val="1"/>
+      <w:numFmt w:val="bullet"/>
+      <w:lvlText w:val="o"/>
+      <w:lvlJc w:val="left"/>
+      <w:pPr>
+        <w:ind w:left="3960" w:hanging="360"/>
+      </w:pPr>
+      <w:rPr>
+        <w:rFonts w:ascii="Courier New" w:hAnsi="Courier New" w:cs="Courier New" w:hint="default"/>
+      </w:rPr>
+    </w:lvl>
+    <w:lvl w:ilvl="5" w:tplc="280C0005" w:tentative="1">
+      <w:start w:val="1"/>
+      <w:numFmt w:val="bullet"/>
+      <w:lvlText w:val=""/>
+      <w:lvlJc w:val="left"/>
+      <w:pPr>
+        <w:ind w:left="4680" w:hanging="360"/>
+      </w:pPr>
+      <w:rPr>
+        <w:rFonts w:ascii="Wingdings" w:hAnsi="Wingdings" w:hint="default"/>
+      </w:rPr>
+    </w:lvl>
+    <w:lvl w:ilvl="6" w:tplc="280C0001" w:tentative="1">
+      <w:start w:val="1"/>
+      <w:numFmt w:val="bullet"/>
+      <w:lvlText w:val=""/>
+      <w:lvlJc w:val="left"/>
+      <w:pPr>
+        <w:ind w:left="5400" w:hanging="360"/>
+      </w:pPr>
+      <w:rPr>
+        <w:rFonts w:ascii="Symbol" w:hAnsi="Symbol" w:hint="default"/>
+      </w:rPr>
+    </w:lvl>
+    <w:lvl w:ilvl="7" w:tplc="280C0003" w:tentative="1">
+      <w:start w:val="1"/>
+      <w:numFmt w:val="bullet"/>
+      <w:lvlText w:val="o"/>
+      <w:lvlJc w:val="left"/>
+      <w:pPr>
+        <w:ind w:left="6120" w:hanging="360"/>
+      </w:pPr>
+      <w:rPr>
+        <w:rFonts w:ascii="Courier New" w:hAnsi="Courier New" w:cs="Courier New" w:hint="default"/>
+      </w:rPr>
+    </w:lvl>
+    <w:lvl w:ilvl="8" w:tplc="280C0005" w:tentative="1">
+      <w:start w:val="1"/>
+      <w:numFmt w:val="bullet"/>
+      <w:lvlText w:val=""/>
+      <w:lvlJc w:val="left"/>
+      <w:pPr>
+        <w:ind w:left="6840" w:hanging="360"/>
+      </w:pPr>
+      <w:rPr>
+        <w:rFonts w:ascii="Wingdings" w:hAnsi="Wingdings" w:hint="default"/>
+      </w:rPr>
+    </w:lvl>
+  </w:abstractNum>
+  <w:abstractNum w:abstractNumId="2" w15:restartNumberingAfterBreak="0">
+    <w:nsid w:val="180D69BC"/>
+    <w:multiLevelType w:val="hybridMultilevel"/>
+    <w:tmpl w:val="EF30BF5C"/>
+    <w:lvl w:ilvl="0" w:tplc="926EEA1C">
+      <w:start w:val="2"/>
+      <w:numFmt w:val="bullet"/>
+      <w:lvlText w:val=""/>
+      <w:lvlJc w:val="left"/>
+      <w:pPr>
+        <w:ind w:left="720" w:hanging="360"/>
+      </w:pPr>
+      <w:rPr>
+        <w:rFonts w:ascii="Symbol" w:eastAsiaTheme="minorHAnsi" w:hAnsi="Symbol" w:cstheme="minorBidi" w:hint="default"/>
+      </w:rPr>
+    </w:lvl>
+    <w:lvl w:ilvl="1" w:tplc="280C0003" w:tentative="1">
+      <w:start w:val="1"/>
+      <w:numFmt w:val="bullet"/>
+      <w:lvlText w:val="o"/>
+      <w:lvlJc w:val="left"/>
+      <w:pPr>
+        <w:ind w:left="1440" w:hanging="360"/>
+      </w:pPr>
+      <w:rPr>
+        <w:rFonts w:ascii="Courier New" w:hAnsi="Courier New" w:cs="Courier New" w:hint="default"/>
+      </w:rPr>
+    </w:lvl>
+    <w:lvl w:ilvl="2" w:tplc="280C0005" w:tentative="1">
+      <w:start w:val="1"/>
+      <w:numFmt w:val="bullet"/>
+      <w:lvlText w:val=""/>
+      <w:lvlJc w:val="left"/>
+      <w:pPr>
+        <w:ind w:left="2160" w:hanging="360"/>
+      </w:pPr>
+      <w:rPr>
+        <w:rFonts w:ascii="Wingdings" w:hAnsi="Wingdings" w:hint="default"/>
+      </w:rPr>
+    </w:lvl>
+    <w:lvl w:ilvl="3" w:tplc="280C0001" w:tentative="1">
+      <w:start w:val="1"/>
+      <w:numFmt w:val="bullet"/>
+      <w:lvlText w:val=""/>
+      <w:lvlJc w:val="left"/>
+      <w:pPr>
+        <w:ind w:left="2880" w:hanging="360"/>
+      </w:pPr>
+      <w:rPr>
+        <w:rFonts w:ascii="Symbol" w:hAnsi="Symbol" w:hint="default"/>
+      </w:rPr>
+    </w:lvl>
+    <w:lvl w:ilvl="4" w:tplc="280C0003" w:tentative="1">
+      <w:start w:val="1"/>
+      <w:numFmt w:val="bullet"/>
+      <w:lvlText w:val="o"/>
+      <w:lvlJc w:val="left"/>
+      <w:pPr>
+        <w:ind w:left="3600" w:hanging="360"/>
+      </w:pPr>
+      <w:rPr>
+        <w:rFonts w:ascii="Courier New" w:hAnsi="Courier New" w:cs="Courier New" w:hint="default"/>
+      </w:rPr>
+    </w:lvl>
+    <w:lvl w:ilvl="5" w:tplc="280C0005" w:tentative="1">
+      <w:start w:val="1"/>
+      <w:numFmt w:val="bullet"/>
+      <w:lvlText w:val=""/>
+      <w:lvlJc w:val="left"/>
+      <w:pPr>
+        <w:ind w:left="4320" w:hanging="360"/>
+      </w:pPr>
+      <w:rPr>
+        <w:rFonts w:ascii="Wingdings" w:hAnsi="Wingdings" w:hint="default"/>
+      </w:rPr>
+    </w:lvl>
+    <w:lvl w:ilvl="6" w:tplc="280C0001" w:tentative="1">
+      <w:start w:val="1"/>
+      <w:numFmt w:val="bullet"/>
+      <w:lvlText w:val=""/>
+      <w:lvlJc w:val="left"/>
+      <w:pPr>
+        <w:ind w:left="5040" w:hanging="360"/>
+      </w:pPr>
+      <w:rPr>
+        <w:rFonts w:ascii="Symbol" w:hAnsi="Symbol" w:hint="default"/>
+      </w:rPr>
+    </w:lvl>
+    <w:lvl w:ilvl="7" w:tplc="280C0003" w:tentative="1">
+      <w:start w:val="1"/>
+      <w:numFmt w:val="bullet"/>
+      <w:lvlText w:val="o"/>
+      <w:lvlJc w:val="left"/>
+      <w:pPr>
+        <w:ind w:left="5760" w:hanging="360"/>
+      </w:pPr>
+      <w:rPr>
+        <w:rFonts w:ascii="Courier New" w:hAnsi="Courier New" w:cs="Courier New" w:hint="default"/>
+      </w:rPr>
+    </w:lvl>
+    <w:lvl w:ilvl="8" w:tplc="280C0005" w:tentative="1">
+      <w:start w:val="1"/>
+      <w:numFmt w:val="bullet"/>
+      <w:lvlText w:val=""/>
+      <w:lvlJc w:val="left"/>
+      <w:pPr>
+        <w:ind w:left="6480" w:hanging="360"/>
+      </w:pPr>
+      <w:rPr>
+        <w:rFonts w:ascii="Wingdings" w:hAnsi="Wingdings" w:hint="default"/>
+      </w:rPr>
+    </w:lvl>
+  </w:abstractNum>
+  <w:abstractNum w:abstractNumId="3" w15:restartNumberingAfterBreak="0">
+    <w:nsid w:val="37921C21"/>
+    <w:multiLevelType w:val="hybridMultilevel"/>
+    <w:tmpl w:val="E67A817E"/>
+    <w:lvl w:ilvl="0" w:tplc="EFF63B4A">
+      <w:start w:val="1"/>
+      <w:numFmt w:val="decimal"/>
+      <w:lvlText w:val="%1-"/>
+      <w:lvlJc w:val="left"/>
+      <w:pPr>
+        <w:ind w:left="720" w:hanging="360"/>
+      </w:pPr>
+      <w:rPr>
+        <w:rFonts w:hint="default"/>
+      </w:rPr>
+    </w:lvl>
+    <w:lvl w:ilvl="1" w:tplc="280C0019" w:tentative="1">
+      <w:start w:val="1"/>
+      <w:numFmt w:val="lowerLetter"/>
+      <w:lvlText w:val="%2."/>
+      <w:lvlJc w:val="left"/>
+      <w:pPr>
+        <w:ind w:left="1440" w:hanging="360"/>
+      </w:pPr>
+    </w:lvl>
+    <w:lvl w:ilvl="2" w:tplc="280C001B" w:tentative="1">
+      <w:start w:val="1"/>
+      <w:numFmt w:val="lowerRoman"/>
+      <w:lvlText w:val="%3."/>
+      <w:lvlJc w:val="right"/>
+      <w:pPr>
+        <w:ind w:left="2160" w:hanging="180"/>
+      </w:pPr>
+    </w:lvl>
+    <w:lvl w:ilvl="3" w:tplc="280C000F" w:tentative="1">
+      <w:start w:val="1"/>
+      <w:numFmt w:val="decimal"/>
+      <w:lvlText w:val="%4."/>
+      <w:lvlJc w:val="left"/>
+      <w:pPr>
+        <w:ind w:left="2880" w:hanging="360"/>
+      </w:pPr>
+    </w:lvl>
+    <w:lvl w:ilvl="4" w:tplc="280C0019" w:tentative="1">
+      <w:start w:val="1"/>
+      <w:numFmt w:val="lowerLetter"/>
+      <w:lvlText w:val="%5."/>
+      <w:lvlJc w:val="left"/>
+      <w:pPr>
+        <w:ind w:left="3600" w:hanging="360"/>
+      </w:pPr>
+    </w:lvl>
+    <w:lvl w:ilvl="5" w:tplc="280C001B" w:tentative="1">
+      <w:start w:val="1"/>
+      <w:numFmt w:val="lowerRoman"/>
+      <w:lvlText w:val="%6."/>
+      <w:lvlJc w:val="right"/>
+      <w:pPr>
+        <w:ind w:left="4320" w:hanging="180"/>
+      </w:pPr>
+    </w:lvl>
+    <w:lvl w:ilvl="6" w:tplc="280C000F" w:tentative="1">
+      <w:start w:val="1"/>
+      <w:numFmt w:val="decimal"/>
+      <w:lvlText w:val="%7."/>
+      <w:lvlJc w:val="left"/>
+      <w:pPr>
+        <w:ind w:left="5040" w:hanging="360"/>
+      </w:pPr>
+    </w:lvl>
+    <w:lvl w:ilvl="7" w:tplc="280C0019" w:tentative="1">
+      <w:start w:val="1"/>
+      <w:numFmt w:val="lowerLetter"/>
+      <w:lvlText w:val="%8."/>
+      <w:lvlJc w:val="left"/>
+      <w:pPr>
+        <w:ind w:left="5760" w:hanging="360"/>
+      </w:pPr>
+    </w:lvl>
+    <w:lvl w:ilvl="8" w:tplc="280C001B" w:tentative="1">
+      <w:start w:val="1"/>
+      <w:numFmt w:val="lowerRoman"/>
+      <w:lvlText w:val="%9."/>
+      <w:lvlJc w:val="right"/>
+      <w:pPr>
+        <w:ind w:left="6480" w:hanging="180"/>
+      </w:pPr>
+    </w:lvl>
+  </w:abstractNum>
   <w:num w:numId="1">
     <w:abstractNumId w:val="0"/>
+  </w:num>
+  <w:num w:numId="2">
+    <w:abstractNumId w:val="3"/>
+  </w:num>
+  <w:num w:numId="3">
+    <w:abstractNumId w:val="1"/>
+  </w:num>
+  <w:num w:numId="4">
+    <w:abstractNumId w:val="2"/>
   </w:num>
 </w:numbering>
 </file>
@@ -889,6 +1659,56 @@
     <w:basedOn w:val="Policepardfaut"/>
     <w:rsid w:val="0015090F"/>
   </w:style>
+  <w:style w:type="paragraph" w:styleId="PrformatHTML">
+    <w:name w:val="HTML Preformatted"/>
+    <w:basedOn w:val="Normal"/>
+    <w:link w:val="PrformatHTMLCar"/>
+    <w:uiPriority w:val="99"/>
+    <w:semiHidden/>
+    <w:unhideWhenUsed/>
+    <w:rsid w:val="0013498C"/>
+    <w:pPr>
+      <w:tabs>
+        <w:tab w:val="left" w:pos="916"/>
+        <w:tab w:val="left" w:pos="1832"/>
+        <w:tab w:val="left" w:pos="2748"/>
+        <w:tab w:val="left" w:pos="3664"/>
+        <w:tab w:val="left" w:pos="4580"/>
+        <w:tab w:val="left" w:pos="5496"/>
+        <w:tab w:val="left" w:pos="6412"/>
+        <w:tab w:val="left" w:pos="7328"/>
+        <w:tab w:val="left" w:pos="8244"/>
+        <w:tab w:val="left" w:pos="9160"/>
+        <w:tab w:val="left" w:pos="10076"/>
+        <w:tab w:val="left" w:pos="10992"/>
+        <w:tab w:val="left" w:pos="11908"/>
+        <w:tab w:val="left" w:pos="12824"/>
+        <w:tab w:val="left" w:pos="13740"/>
+        <w:tab w:val="left" w:pos="14656"/>
+      </w:tabs>
+      <w:spacing w:after="0" w:line="240" w:lineRule="auto"/>
+    </w:pPr>
+    <w:rPr>
+      <w:rFonts w:ascii="Courier New" w:eastAsia="Times New Roman" w:hAnsi="Courier New" w:cs="Courier New"/>
+      <w:sz w:val="20"/>
+      <w:szCs w:val="20"/>
+      <w:lang w:val="fr-SN" w:eastAsia="fr-SN"/>
+    </w:rPr>
+  </w:style>
+  <w:style w:type="character" w:customStyle="1" w:styleId="PrformatHTMLCar">
+    <w:name w:val="Préformaté HTML Car"/>
+    <w:basedOn w:val="Policepardfaut"/>
+    <w:link w:val="PrformatHTML"/>
+    <w:uiPriority w:val="99"/>
+    <w:semiHidden/>
+    <w:rsid w:val="0013498C"/>
+    <w:rPr>
+      <w:rFonts w:ascii="Courier New" w:eastAsia="Times New Roman" w:hAnsi="Courier New" w:cs="Courier New"/>
+      <w:sz w:val="20"/>
+      <w:szCs w:val="20"/>
+      <w:lang w:val="fr-SN" w:eastAsia="fr-SN"/>
+    </w:rPr>
+  </w:style>
 </w:styles>
 </file>
 

</xml_diff>